<commit_message>
Updated instructions for phy installation and running
</commit_message>
<xml_diff>
--- a/Kilosort install instructions.docx
+++ b/Kilosort install instructions.docx
@@ -380,11 +380,307 @@
           <w:rPr>
             <w:rStyle w:val="Hyperlink"/>
           </w:rPr>
-          <w:t>https://github.com/cortex-lab/phy</w:t>
+          <w:t>https://github.com/</w:t>
+        </w:r>
+        <w:r>
+          <w:rPr>
+            <w:rStyle w:val="Hyperlink"/>
+          </w:rPr>
+          <w:t>c</w:t>
+        </w:r>
+        <w:r>
+          <w:rPr>
+            <w:rStyle w:val="Hyperlink"/>
+          </w:rPr>
+          <w:t>ortex-lab/phy</w:t>
         </w:r>
       </w:hyperlink>
       <w:r>
         <w:t xml:space="preserve">) </w:t>
+      </w:r>
+    </w:p>
+    <w:p>
+      <w:pPr>
+        <w:pStyle w:val="NoSpacing"/>
+        <w:numPr>
+          <w:ilvl w:val="1"/>
+          <w:numId w:val="4"/>
+        </w:numPr>
+      </w:pPr>
+      <w:r>
+        <w:t xml:space="preserve">Install </w:t>
+      </w:r>
+      <w:proofErr w:type="spellStart"/>
+      <w:r>
+        <w:t>Miniconda</w:t>
+      </w:r>
+      <w:proofErr w:type="spellEnd"/>
+      <w:r>
+        <w:t xml:space="preserve"> 3 </w:t>
+      </w:r>
+    </w:p>
+    <w:p>
+      <w:pPr>
+        <w:pStyle w:val="NoSpacing"/>
+        <w:numPr>
+          <w:ilvl w:val="1"/>
+          <w:numId w:val="4"/>
+        </w:numPr>
+      </w:pPr>
+      <w:r>
+        <w:t>Open Anaconda prompt and run:</w:t>
+      </w:r>
+    </w:p>
+    <w:p>
+      <w:pPr>
+        <w:pStyle w:val="NoSpacing"/>
+        <w:ind w:left="1440"/>
+        <w:rPr>
+          <w:rFonts w:ascii="Courier New" w:hAnsi="Courier New" w:cs="Courier New"/>
+        </w:rPr>
+      </w:pPr>
+      <w:proofErr w:type="spellStart"/>
+      <w:r>
+        <w:rPr>
+          <w:rFonts w:ascii="Courier New" w:hAnsi="Courier New" w:cs="Courier New"/>
+        </w:rPr>
+        <w:t>conda</w:t>
+      </w:r>
+      <w:proofErr w:type="spellEnd"/>
+      <w:r>
+        <w:rPr>
+          <w:rFonts w:ascii="Courier New" w:hAnsi="Courier New" w:cs="Courier New"/>
+        </w:rPr>
+        <w:t xml:space="preserve"> create -n phy2 -y </w:t>
+      </w:r>
+      <w:proofErr w:type="spellStart"/>
+      <w:r>
+        <w:rPr>
+          <w:rFonts w:ascii="Courier New" w:hAnsi="Courier New" w:cs="Courier New"/>
+        </w:rPr>
+        <w:t>cython</w:t>
+      </w:r>
+      <w:proofErr w:type="spellEnd"/>
+      <w:r>
+        <w:rPr>
+          <w:rFonts w:ascii="Courier New" w:hAnsi="Courier New" w:cs="Courier New"/>
+        </w:rPr>
+        <w:t xml:space="preserve"> </w:t>
+      </w:r>
+      <w:proofErr w:type="spellStart"/>
+      <w:r>
+        <w:rPr>
+          <w:rFonts w:ascii="Courier New" w:hAnsi="Courier New" w:cs="Courier New"/>
+        </w:rPr>
+        <w:t>dask</w:t>
+      </w:r>
+      <w:proofErr w:type="spellEnd"/>
+      <w:r>
+        <w:rPr>
+          <w:rFonts w:ascii="Courier New" w:hAnsi="Courier New" w:cs="Courier New"/>
+        </w:rPr>
+        <w:t xml:space="preserve"> h5py </w:t>
+      </w:r>
+      <w:proofErr w:type="spellStart"/>
+      <w:r>
+        <w:rPr>
+          <w:rFonts w:ascii="Courier New" w:hAnsi="Courier New" w:cs="Courier New"/>
+        </w:rPr>
+        <w:t>joblib</w:t>
+      </w:r>
+      <w:proofErr w:type="spellEnd"/>
+      <w:r>
+        <w:rPr>
+          <w:rFonts w:ascii="Courier New" w:hAnsi="Courier New" w:cs="Courier New"/>
+        </w:rPr>
+        <w:t xml:space="preserve"> matplotlib </w:t>
+      </w:r>
+      <w:proofErr w:type="spellStart"/>
+      <w:r>
+        <w:rPr>
+          <w:rFonts w:ascii="Courier New" w:hAnsi="Courier New" w:cs="Courier New"/>
+        </w:rPr>
+        <w:t>numpy</w:t>
+      </w:r>
+      <w:proofErr w:type="spellEnd"/>
+      <w:r>
+        <w:rPr>
+          <w:rFonts w:ascii="Courier New" w:hAnsi="Courier New" w:cs="Courier New"/>
+        </w:rPr>
+        <w:t xml:space="preserve"> pillow pip </w:t>
+      </w:r>
+      <w:proofErr w:type="spellStart"/>
+      <w:r>
+        <w:rPr>
+          <w:rFonts w:ascii="Courier New" w:hAnsi="Courier New" w:cs="Courier New"/>
+        </w:rPr>
+        <w:t>pyopengl</w:t>
+      </w:r>
+      <w:proofErr w:type="spellEnd"/>
+      <w:r>
+        <w:rPr>
+          <w:rFonts w:ascii="Courier New" w:hAnsi="Courier New" w:cs="Courier New"/>
+        </w:rPr>
+        <w:t xml:space="preserve"> </w:t>
+      </w:r>
+      <w:proofErr w:type="spellStart"/>
+      <w:r>
+        <w:rPr>
+          <w:rFonts w:ascii="Courier New" w:hAnsi="Courier New" w:cs="Courier New"/>
+        </w:rPr>
+        <w:t>pyqt</w:t>
+      </w:r>
+      <w:proofErr w:type="spellEnd"/>
+      <w:r>
+        <w:rPr>
+          <w:rFonts w:ascii="Courier New" w:hAnsi="Courier New" w:cs="Courier New"/>
+        </w:rPr>
+        <w:t xml:space="preserve"> </w:t>
+      </w:r>
+      <w:proofErr w:type="spellStart"/>
+      <w:r>
+        <w:rPr>
+          <w:rFonts w:ascii="Courier New" w:hAnsi="Courier New" w:cs="Courier New"/>
+        </w:rPr>
+        <w:t>pyqtwebengine</w:t>
+      </w:r>
+      <w:proofErr w:type="spellEnd"/>
+      <w:r>
+        <w:rPr>
+          <w:rFonts w:ascii="Courier New" w:hAnsi="Courier New" w:cs="Courier New"/>
+        </w:rPr>
+        <w:t xml:space="preserve"> </w:t>
+      </w:r>
+      <w:proofErr w:type="spellStart"/>
+      <w:r>
+        <w:rPr>
+          <w:rFonts w:ascii="Courier New" w:hAnsi="Courier New" w:cs="Courier New"/>
+        </w:rPr>
+        <w:t>pytest</w:t>
+      </w:r>
+      <w:proofErr w:type="spellEnd"/>
+      <w:r>
+        <w:rPr>
+          <w:rFonts w:ascii="Courier New" w:hAnsi="Courier New" w:cs="Courier New"/>
+        </w:rPr>
+        <w:t xml:space="preserve"> python </w:t>
+      </w:r>
+      <w:proofErr w:type="spellStart"/>
+      <w:r>
+        <w:rPr>
+          <w:rFonts w:ascii="Courier New" w:hAnsi="Courier New" w:cs="Courier New"/>
+        </w:rPr>
+        <w:t>qtconsole</w:t>
+      </w:r>
+      <w:proofErr w:type="spellEnd"/>
+      <w:r>
+        <w:rPr>
+          <w:rFonts w:ascii="Courier New" w:hAnsi="Courier New" w:cs="Courier New"/>
+        </w:rPr>
+        <w:t xml:space="preserve"> requests responses scikit-learn </w:t>
+      </w:r>
+      <w:proofErr w:type="spellStart"/>
+      <w:r>
+        <w:rPr>
+          <w:rFonts w:ascii="Courier New" w:hAnsi="Courier New" w:cs="Courier New"/>
+        </w:rPr>
+        <w:t>scipy</w:t>
+      </w:r>
+      <w:proofErr w:type="spellEnd"/>
+      <w:r>
+        <w:rPr>
+          <w:rFonts w:ascii="Courier New" w:hAnsi="Courier New" w:cs="Courier New"/>
+        </w:rPr>
+        <w:t xml:space="preserve"> </w:t>
+      </w:r>
+      <w:proofErr w:type="spellStart"/>
+      <w:r>
+        <w:rPr>
+          <w:rFonts w:ascii="Courier New" w:hAnsi="Courier New" w:cs="Courier New"/>
+        </w:rPr>
+        <w:t>traitlets</w:t>
+      </w:r>
+      <w:proofErr w:type="spellEnd"/>
+    </w:p>
+    <w:p>
+      <w:pPr>
+        <w:pStyle w:val="NoSpacing"/>
+        <w:numPr>
+          <w:ilvl w:val="1"/>
+          <w:numId w:val="4"/>
+        </w:numPr>
+        <w:rPr>
+          <w:rFonts w:ascii="Courier New" w:hAnsi="Courier New" w:cs="Courier New"/>
+        </w:rPr>
+      </w:pPr>
+      <w:r>
+        <w:t xml:space="preserve">Then run: </w:t>
+      </w:r>
+      <w:proofErr w:type="spellStart"/>
+      <w:r>
+        <w:rPr>
+          <w:rFonts w:ascii="Courier New" w:hAnsi="Courier New" w:cs="Courier New"/>
+        </w:rPr>
+        <w:t>conda</w:t>
+      </w:r>
+      <w:proofErr w:type="spellEnd"/>
+      <w:r>
+        <w:rPr>
+          <w:rFonts w:ascii="Courier New" w:hAnsi="Courier New" w:cs="Courier New"/>
+        </w:rPr>
+        <w:t xml:space="preserve"> activate phy2</w:t>
+      </w:r>
+    </w:p>
+    <w:p>
+      <w:pPr>
+        <w:pStyle w:val="NoSpacing"/>
+        <w:numPr>
+          <w:ilvl w:val="1"/>
+          <w:numId w:val="4"/>
+        </w:numPr>
+      </w:pPr>
+      <w:r>
+        <w:t xml:space="preserve">Then run: </w:t>
+      </w:r>
+      <w:proofErr w:type="spellStart"/>
+      <w:r>
+        <w:rPr>
+          <w:rFonts w:ascii="Courier New" w:hAnsi="Courier New" w:cs="Courier New"/>
+        </w:rPr>
+        <w:t>conda</w:t>
+      </w:r>
+      <w:proofErr w:type="spellEnd"/>
+      <w:r>
+        <w:rPr>
+          <w:rFonts w:ascii="Courier New" w:hAnsi="Courier New" w:cs="Courier New"/>
+        </w:rPr>
+        <w:t xml:space="preserve"> install -c anaconda git</w:t>
+      </w:r>
+    </w:p>
+    <w:p>
+      <w:pPr>
+        <w:pStyle w:val="NoSpacing"/>
+        <w:numPr>
+          <w:ilvl w:val="1"/>
+          <w:numId w:val="4"/>
+        </w:numPr>
+      </w:pPr>
+      <w:r>
+        <w:t xml:space="preserve">Then run: </w:t>
+      </w:r>
+      <w:proofErr w:type="spellStart"/>
+      <w:r>
+        <w:rPr>
+          <w:rFonts w:ascii="Courier New" w:hAnsi="Courier New" w:cs="Courier New"/>
+        </w:rPr>
+        <w:t>conda</w:t>
+      </w:r>
+      <w:proofErr w:type="spellEnd"/>
+      <w:r>
+        <w:rPr>
+          <w:rFonts w:ascii="Courier New" w:hAnsi="Courier New" w:cs="Courier New"/>
+        </w:rPr>
+        <w:t xml:space="preserve"> install -c anaconda git</w:t>
       </w:r>
     </w:p>
     <w:p>
@@ -1013,6 +1309,7 @@
         <w:rPr>
           <w:rFonts w:ascii="Courier New" w:hAnsi="Courier New" w:cs="Courier New"/>
         </w:rPr>
+        <w:lastRenderedPageBreak/>
         <w:t xml:space="preserve">            if </w:t>
       </w:r>
       <w:proofErr w:type="spellStart"/>
@@ -1614,7 +1911,7 @@
         <w:rFonts w:hint="default"/>
       </w:rPr>
     </w:lvl>
-    <w:lvl w:ilvl="1" w:tplc="FFFFFFFF" w:tentative="1">
+    <w:lvl w:ilvl="1" w:tplc="FFFFFFFF">
       <w:start w:val="1"/>
       <w:numFmt w:val="bullet"/>
       <w:lvlText w:val="o"/>
@@ -2220,6 +2517,18 @@
       <w:shd w:val="clear" w:color="auto" w:fill="E1DFDD"/>
     </w:rPr>
   </w:style>
+  <w:style w:type="character" w:styleId="FollowedHyperlink">
+    <w:name w:val="FollowedHyperlink"/>
+    <w:basedOn w:val="DefaultParagraphFont"/>
+    <w:uiPriority w:val="99"/>
+    <w:semiHidden/>
+    <w:unhideWhenUsed/>
+    <w:rsid w:val="00AA3AE0"/>
+    <w:rPr>
+      <w:color w:val="954F72" w:themeColor="followedHyperlink"/>
+      <w:u w:val="single"/>
+    </w:rPr>
+  </w:style>
 </w:styles>
 </file>
 

</xml_diff>

<commit_message>
bugfix for phy saving
</commit_message>
<xml_diff>
--- a/Kilosort install instructions.docx
+++ b/Kilosort install instructions.docx
@@ -45,15 +45,34 @@
           <w:i/>
           <w:iCs/>
         </w:rPr>
-        <w:t xml:space="preserve"> - DK</w:t>
-      </w:r>
+        <w:t xml:space="preserve"> - </w:t>
+      </w:r>
+      <w:proofErr w:type="gramStart"/>
+      <w:r>
+        <w:rPr>
+          <w:b/>
+          <w:bCs/>
+          <w:i/>
+          <w:iCs/>
+        </w:rPr>
+        <w:t>DK</w:t>
+      </w:r>
+      <w:proofErr w:type="gramEnd"/>
     </w:p>
     <w:p>
       <w:pPr>
         <w:pStyle w:val="Heading1"/>
       </w:pPr>
       <w:r>
-        <w:t>Install Kilosort:</w:t>
+        <w:t xml:space="preserve">Install </w:t>
+      </w:r>
+      <w:proofErr w:type="spellStart"/>
+      <w:r>
+        <w:t>Kilosort</w:t>
+      </w:r>
+      <w:proofErr w:type="spellEnd"/>
+      <w:r>
+        <w:t>:</w:t>
       </w:r>
     </w:p>
     <w:p>
@@ -161,8 +180,33 @@
           <w:b/>
           <w:bCs/>
         </w:rPr>
-        <w:t xml:space="preserve"> &gt;&gt;mex -setup C++</w:t>
-      </w:r>
+        <w:t xml:space="preserve"> &gt;&gt;</w:t>
+      </w:r>
+      <w:proofErr w:type="spellStart"/>
+      <w:r>
+        <w:rPr>
+          <w:b/>
+          <w:bCs/>
+        </w:rPr>
+        <w:t>mex</w:t>
+      </w:r>
+      <w:proofErr w:type="spellEnd"/>
+      <w:r>
+        <w:rPr>
+          <w:b/>
+          <w:bCs/>
+        </w:rPr>
+        <w:t xml:space="preserve"> -setup </w:t>
+      </w:r>
+      <w:proofErr w:type="gramStart"/>
+      <w:r>
+        <w:rPr>
+          <w:b/>
+          <w:bCs/>
+        </w:rPr>
+        <w:t>C++</w:t>
+      </w:r>
+      <w:proofErr w:type="gramEnd"/>
     </w:p>
     <w:p>
       <w:pPr>
@@ -183,8 +227,13 @@
         <w:t>Visual Studio Compiler 2019</w:t>
       </w:r>
       <w:r>
-        <w:t xml:space="preserve"> and run it in the command window</w:t>
-      </w:r>
+        <w:t xml:space="preserve"> and run it in the command </w:t>
+      </w:r>
+      <w:proofErr w:type="gramStart"/>
+      <w:r>
+        <w:t>window</w:t>
+      </w:r>
+      <w:proofErr w:type="gramEnd"/>
     </w:p>
     <w:p>
       <w:pPr>
@@ -195,7 +244,15 @@
         </w:numPr>
       </w:pPr>
       <w:r>
-        <w:t>Clone/download Kilosort repo/release (</w:t>
+        <w:t xml:space="preserve">Clone/download </w:t>
+      </w:r>
+      <w:proofErr w:type="spellStart"/>
+      <w:r>
+        <w:t>Kilosort</w:t>
+      </w:r>
+      <w:proofErr w:type="spellEnd"/>
+      <w:r>
+        <w:t xml:space="preserve"> repo/release (</w:t>
       </w:r>
       <w:hyperlink r:id="rId7" w:history="1">
         <w:r>
@@ -223,16 +280,26 @@
       <w:r>
         <w:t xml:space="preserve">Go to </w:t>
       </w:r>
+      <w:proofErr w:type="spellStart"/>
       <w:r>
         <w:rPr>
           <w:i/>
           <w:iCs/>
         </w:rPr>
-        <w:t xml:space="preserve">Kilosort/CUDA </w:t>
+        <w:t>Kilosort</w:t>
+      </w:r>
+      <w:proofErr w:type="spellEnd"/>
+      <w:r>
+        <w:rPr>
+          <w:i/>
+          <w:iCs/>
+        </w:rPr>
+        <w:t xml:space="preserve">/CUDA </w:t>
       </w:r>
       <w:r>
         <w:t xml:space="preserve">and run </w:t>
       </w:r>
+      <w:proofErr w:type="spellStart"/>
       <w:r>
         <w:rPr>
           <w:b/>
@@ -240,6 +307,7 @@
         </w:rPr>
         <w:t>mexGPUall.m</w:t>
       </w:r>
+      <w:proofErr w:type="spellEnd"/>
     </w:p>
     <w:p>
       <w:pPr>
@@ -255,12 +323,27 @@
       <w:r>
         <w:t xml:space="preserve"> </w:t>
       </w:r>
-      <w:r>
-        <w:t xml:space="preserve">npy-matlab to save sorting to a format suitable for </w:t>
-      </w:r>
-      <w:r>
-        <w:t>phy gui</w:t>
-      </w:r>
+      <w:proofErr w:type="spellStart"/>
+      <w:r>
+        <w:t>npy-matlab</w:t>
+      </w:r>
+      <w:proofErr w:type="spellEnd"/>
+      <w:r>
+        <w:t xml:space="preserve"> to save sorting to a format suitable for </w:t>
+      </w:r>
+      <w:proofErr w:type="spellStart"/>
+      <w:r>
+        <w:t>phy</w:t>
+      </w:r>
+      <w:proofErr w:type="spellEnd"/>
+      <w:r>
+        <w:t xml:space="preserve"> </w:t>
+      </w:r>
+      <w:proofErr w:type="spellStart"/>
+      <w:r>
+        <w:t>gui</w:t>
+      </w:r>
+      <w:proofErr w:type="spellEnd"/>
       <w:r>
         <w:t xml:space="preserve"> </w:t>
       </w:r>
@@ -288,7 +371,31 @@
         </w:numPr>
       </w:pPr>
       <w:r>
-        <w:t>Install phy gui environment using Miniconda 3</w:t>
+        <w:t xml:space="preserve">Install </w:t>
+      </w:r>
+      <w:proofErr w:type="spellStart"/>
+      <w:r>
+        <w:t>phy</w:t>
+      </w:r>
+      <w:proofErr w:type="spellEnd"/>
+      <w:r>
+        <w:t xml:space="preserve"> </w:t>
+      </w:r>
+      <w:proofErr w:type="spellStart"/>
+      <w:r>
+        <w:t>gui</w:t>
+      </w:r>
+      <w:proofErr w:type="spellEnd"/>
+      <w:r>
+        <w:t xml:space="preserve"> environment using </w:t>
+      </w:r>
+      <w:proofErr w:type="spellStart"/>
+      <w:r>
+        <w:t>Miniconda</w:t>
+      </w:r>
+      <w:proofErr w:type="spellEnd"/>
+      <w:r>
+        <w:t xml:space="preserve"> 3</w:t>
       </w:r>
       <w:r>
         <w:t xml:space="preserve"> (</w:t>
@@ -314,7 +421,15 @@
         </w:numPr>
       </w:pPr>
       <w:r>
-        <w:t xml:space="preserve">Install Miniconda 3 </w:t>
+        <w:t xml:space="preserve">Install </w:t>
+      </w:r>
+      <w:proofErr w:type="spellStart"/>
+      <w:r>
+        <w:t>Miniconda</w:t>
+      </w:r>
+      <w:proofErr w:type="spellEnd"/>
+      <w:r>
+        <w:t xml:space="preserve"> 3 </w:t>
       </w:r>
     </w:p>
     <w:p>
@@ -337,12 +452,170 @@
           <w:rFonts w:ascii="Courier New" w:hAnsi="Courier New" w:cs="Courier New"/>
         </w:rPr>
       </w:pPr>
-      <w:r>
-        <w:rPr>
-          <w:rFonts w:ascii="Courier New" w:hAnsi="Courier New" w:cs="Courier New"/>
-        </w:rPr>
-        <w:t>conda create -n phy2 -y cython dask h5py joblib matplotlib numpy pillow pip pyopengl pyqt pyqtwebengine pytest python qtconsole requests responses scikit-learn scipy traitlets</w:t>
-      </w:r>
+      <w:proofErr w:type="spellStart"/>
+      <w:r>
+        <w:rPr>
+          <w:rFonts w:ascii="Courier New" w:hAnsi="Courier New" w:cs="Courier New"/>
+        </w:rPr>
+        <w:t>conda</w:t>
+      </w:r>
+      <w:proofErr w:type="spellEnd"/>
+      <w:r>
+        <w:rPr>
+          <w:rFonts w:ascii="Courier New" w:hAnsi="Courier New" w:cs="Courier New"/>
+        </w:rPr>
+        <w:t xml:space="preserve"> create -n phy2 -y </w:t>
+      </w:r>
+      <w:proofErr w:type="spellStart"/>
+      <w:r>
+        <w:rPr>
+          <w:rFonts w:ascii="Courier New" w:hAnsi="Courier New" w:cs="Courier New"/>
+        </w:rPr>
+        <w:t>cython</w:t>
+      </w:r>
+      <w:proofErr w:type="spellEnd"/>
+      <w:r>
+        <w:rPr>
+          <w:rFonts w:ascii="Courier New" w:hAnsi="Courier New" w:cs="Courier New"/>
+        </w:rPr>
+        <w:t xml:space="preserve"> </w:t>
+      </w:r>
+      <w:proofErr w:type="spellStart"/>
+      <w:r>
+        <w:rPr>
+          <w:rFonts w:ascii="Courier New" w:hAnsi="Courier New" w:cs="Courier New"/>
+        </w:rPr>
+        <w:t>dask</w:t>
+      </w:r>
+      <w:proofErr w:type="spellEnd"/>
+      <w:r>
+        <w:rPr>
+          <w:rFonts w:ascii="Courier New" w:hAnsi="Courier New" w:cs="Courier New"/>
+        </w:rPr>
+        <w:t xml:space="preserve"> h5py </w:t>
+      </w:r>
+      <w:proofErr w:type="spellStart"/>
+      <w:r>
+        <w:rPr>
+          <w:rFonts w:ascii="Courier New" w:hAnsi="Courier New" w:cs="Courier New"/>
+        </w:rPr>
+        <w:t>joblib</w:t>
+      </w:r>
+      <w:proofErr w:type="spellEnd"/>
+      <w:r>
+        <w:rPr>
+          <w:rFonts w:ascii="Courier New" w:hAnsi="Courier New" w:cs="Courier New"/>
+        </w:rPr>
+        <w:t xml:space="preserve"> matplotlib </w:t>
+      </w:r>
+      <w:proofErr w:type="spellStart"/>
+      <w:r>
+        <w:rPr>
+          <w:rFonts w:ascii="Courier New" w:hAnsi="Courier New" w:cs="Courier New"/>
+        </w:rPr>
+        <w:t>numpy</w:t>
+      </w:r>
+      <w:proofErr w:type="spellEnd"/>
+      <w:r>
+        <w:rPr>
+          <w:rFonts w:ascii="Courier New" w:hAnsi="Courier New" w:cs="Courier New"/>
+        </w:rPr>
+        <w:t xml:space="preserve"> pillow pip </w:t>
+      </w:r>
+      <w:proofErr w:type="spellStart"/>
+      <w:r>
+        <w:rPr>
+          <w:rFonts w:ascii="Courier New" w:hAnsi="Courier New" w:cs="Courier New"/>
+        </w:rPr>
+        <w:t>pyopengl</w:t>
+      </w:r>
+      <w:proofErr w:type="spellEnd"/>
+      <w:r>
+        <w:rPr>
+          <w:rFonts w:ascii="Courier New" w:hAnsi="Courier New" w:cs="Courier New"/>
+        </w:rPr>
+        <w:t xml:space="preserve"> </w:t>
+      </w:r>
+      <w:proofErr w:type="spellStart"/>
+      <w:r>
+        <w:rPr>
+          <w:rFonts w:ascii="Courier New" w:hAnsi="Courier New" w:cs="Courier New"/>
+        </w:rPr>
+        <w:t>pyqt</w:t>
+      </w:r>
+      <w:proofErr w:type="spellEnd"/>
+      <w:r>
+        <w:rPr>
+          <w:rFonts w:ascii="Courier New" w:hAnsi="Courier New" w:cs="Courier New"/>
+        </w:rPr>
+        <w:t xml:space="preserve"> </w:t>
+      </w:r>
+      <w:proofErr w:type="spellStart"/>
+      <w:r>
+        <w:rPr>
+          <w:rFonts w:ascii="Courier New" w:hAnsi="Courier New" w:cs="Courier New"/>
+        </w:rPr>
+        <w:t>pyqtwebengine</w:t>
+      </w:r>
+      <w:proofErr w:type="spellEnd"/>
+      <w:r>
+        <w:rPr>
+          <w:rFonts w:ascii="Courier New" w:hAnsi="Courier New" w:cs="Courier New"/>
+        </w:rPr>
+        <w:t xml:space="preserve"> </w:t>
+      </w:r>
+      <w:proofErr w:type="spellStart"/>
+      <w:r>
+        <w:rPr>
+          <w:rFonts w:ascii="Courier New" w:hAnsi="Courier New" w:cs="Courier New"/>
+        </w:rPr>
+        <w:t>pytest</w:t>
+      </w:r>
+      <w:proofErr w:type="spellEnd"/>
+      <w:r>
+        <w:rPr>
+          <w:rFonts w:ascii="Courier New" w:hAnsi="Courier New" w:cs="Courier New"/>
+        </w:rPr>
+        <w:t xml:space="preserve"> python </w:t>
+      </w:r>
+      <w:proofErr w:type="spellStart"/>
+      <w:r>
+        <w:rPr>
+          <w:rFonts w:ascii="Courier New" w:hAnsi="Courier New" w:cs="Courier New"/>
+        </w:rPr>
+        <w:t>qtconsole</w:t>
+      </w:r>
+      <w:proofErr w:type="spellEnd"/>
+      <w:r>
+        <w:rPr>
+          <w:rFonts w:ascii="Courier New" w:hAnsi="Courier New" w:cs="Courier New"/>
+        </w:rPr>
+        <w:t xml:space="preserve"> requests responses scikit-learn </w:t>
+      </w:r>
+      <w:proofErr w:type="spellStart"/>
+      <w:r>
+        <w:rPr>
+          <w:rFonts w:ascii="Courier New" w:hAnsi="Courier New" w:cs="Courier New"/>
+        </w:rPr>
+        <w:t>scipy</w:t>
+      </w:r>
+      <w:proofErr w:type="spellEnd"/>
+      <w:r>
+        <w:rPr>
+          <w:rFonts w:ascii="Courier New" w:hAnsi="Courier New" w:cs="Courier New"/>
+        </w:rPr>
+        <w:t xml:space="preserve"> </w:t>
+      </w:r>
+      <w:proofErr w:type="spellStart"/>
+      <w:proofErr w:type="gramStart"/>
+      <w:r>
+        <w:rPr>
+          <w:rFonts w:ascii="Courier New" w:hAnsi="Courier New" w:cs="Courier New"/>
+        </w:rPr>
+        <w:t>traitlets</w:t>
+      </w:r>
+      <w:proofErr w:type="spellEnd"/>
+      <w:proofErr w:type="gramEnd"/>
     </w:p>
     <w:p>
       <w:pPr>
@@ -358,12 +631,28 @@
       <w:r>
         <w:t xml:space="preserve">Then run: </w:t>
       </w:r>
-      <w:r>
-        <w:rPr>
-          <w:rFonts w:ascii="Courier New" w:hAnsi="Courier New" w:cs="Courier New"/>
-        </w:rPr>
-        <w:t>conda activate phy2</w:t>
-      </w:r>
+      <w:proofErr w:type="spellStart"/>
+      <w:r>
+        <w:rPr>
+          <w:rFonts w:ascii="Courier New" w:hAnsi="Courier New" w:cs="Courier New"/>
+        </w:rPr>
+        <w:t>conda</w:t>
+      </w:r>
+      <w:proofErr w:type="spellEnd"/>
+      <w:r>
+        <w:rPr>
+          <w:rFonts w:ascii="Courier New" w:hAnsi="Courier New" w:cs="Courier New"/>
+        </w:rPr>
+        <w:t xml:space="preserve"> activate </w:t>
+      </w:r>
+      <w:proofErr w:type="gramStart"/>
+      <w:r>
+        <w:rPr>
+          <w:rFonts w:ascii="Courier New" w:hAnsi="Courier New" w:cs="Courier New"/>
+        </w:rPr>
+        <w:t>phy2</w:t>
+      </w:r>
+      <w:proofErr w:type="gramEnd"/>
     </w:p>
     <w:p>
       <w:pPr>
@@ -376,12 +665,28 @@
       <w:r>
         <w:t xml:space="preserve">Then run: </w:t>
       </w:r>
-      <w:r>
-        <w:rPr>
-          <w:rFonts w:ascii="Courier New" w:hAnsi="Courier New" w:cs="Courier New"/>
-        </w:rPr>
-        <w:t>conda install -c anaconda git</w:t>
-      </w:r>
+      <w:proofErr w:type="spellStart"/>
+      <w:r>
+        <w:rPr>
+          <w:rFonts w:ascii="Courier New" w:hAnsi="Courier New" w:cs="Courier New"/>
+        </w:rPr>
+        <w:t>conda</w:t>
+      </w:r>
+      <w:proofErr w:type="spellEnd"/>
+      <w:r>
+        <w:rPr>
+          <w:rFonts w:ascii="Courier New" w:hAnsi="Courier New" w:cs="Courier New"/>
+        </w:rPr>
+        <w:t xml:space="preserve"> install -c anaconda </w:t>
+      </w:r>
+      <w:proofErr w:type="gramStart"/>
+      <w:r>
+        <w:rPr>
+          <w:rFonts w:ascii="Courier New" w:hAnsi="Courier New" w:cs="Courier New"/>
+        </w:rPr>
+        <w:t>git</w:t>
+      </w:r>
+      <w:proofErr w:type="gramEnd"/>
     </w:p>
     <w:p>
       <w:pPr>
@@ -390,20 +695,53 @@
           <w:ilvl w:val="1"/>
           <w:numId w:val="4"/>
         </w:numPr>
-      </w:pPr>
+        <w:rPr>
+          <w:rFonts w:ascii="Courier New" w:hAnsi="Courier New" w:cs="Courier New"/>
+        </w:rPr>
+      </w:pPr>
+      <w:r>
+        <w:t xml:space="preserve">Then run: </w:t>
+      </w:r>
       <w:r>
         <w:rPr>
           <w:rStyle w:val="ui-provider"/>
-        </w:rPr>
-        <w:t>pip install git+</w:t>
+          <w:rFonts w:ascii="Courier New" w:hAnsi="Courier New" w:cs="Courier New"/>
+        </w:rPr>
+        <w:t xml:space="preserve">pip install </w:t>
+      </w:r>
+      <w:proofErr w:type="spellStart"/>
+      <w:r>
+        <w:rPr>
+          <w:rStyle w:val="ui-provider"/>
+          <w:rFonts w:ascii="Courier New" w:hAnsi="Courier New" w:cs="Courier New"/>
+        </w:rPr>
+        <w:t>git+</w:t>
       </w:r>
       <w:hyperlink r:id="rId10" w:tgtFrame="_blank" w:tooltip="https://github.com/cortex-lab/phy.git" w:history="1">
         <w:r>
           <w:rPr>
             <w:rStyle w:val="Hyperlink"/>
+            <w:rFonts w:ascii="Courier New" w:hAnsi="Courier New" w:cs="Courier New"/>
           </w:rPr>
-          <w:t>https://github.com/cortex-lab/phy.git</w:t>
+          <w:t>https</w:t>
         </w:r>
+        <w:proofErr w:type="spellEnd"/>
+        <w:r>
+          <w:rPr>
+            <w:rStyle w:val="Hyperlink"/>
+            <w:rFonts w:ascii="Courier New" w:hAnsi="Courier New" w:cs="Courier New"/>
+          </w:rPr>
+          <w:t>://github.com/cortex-lab/</w:t>
+        </w:r>
+        <w:proofErr w:type="spellStart"/>
+        <w:r>
+          <w:rPr>
+            <w:rStyle w:val="Hyperlink"/>
+            <w:rFonts w:ascii="Courier New" w:hAnsi="Courier New" w:cs="Courier New"/>
+          </w:rPr>
+          <w:t>phy.git</w:t>
+        </w:r>
+        <w:proofErr w:type="spellEnd"/>
       </w:hyperlink>
     </w:p>
     <w:p>
@@ -426,7 +764,15 @@
         <w:t>G</w:t>
       </w:r>
       <w:r>
-        <w:t>et the 11.6 release from cuda-samples repo (</w:t>
+        <w:t xml:space="preserve">et the 11.6 release from </w:t>
+      </w:r>
+      <w:proofErr w:type="spellStart"/>
+      <w:r>
+        <w:t>cuda</w:t>
+      </w:r>
+      <w:proofErr w:type="spellEnd"/>
+      <w:r>
+        <w:t>-samples repo (</w:t>
       </w:r>
       <w:hyperlink r:id="rId11" w:history="1">
         <w:r>
@@ -462,8 +808,17 @@
           <w:b/>
           <w:bCs/>
         </w:rPr>
-        <w:t>.py</w:t>
-      </w:r>
+        <w:t>.</w:t>
+      </w:r>
+      <w:proofErr w:type="spellStart"/>
+      <w:r>
+        <w:rPr>
+          <w:b/>
+          <w:bCs/>
+        </w:rPr>
+        <w:t>py</w:t>
+      </w:r>
+      <w:proofErr w:type="spellEnd"/>
       <w:r>
         <w:t xml:space="preserve"> script with following code:</w:t>
       </w:r>
@@ -485,8 +840,18 @@
         <w:rPr>
           <w:rFonts w:ascii="Courier New" w:hAnsi="Courier New" w:cs="Courier New"/>
         </w:rPr>
-        <w:t>import os</w:t>
-      </w:r>
+        <w:t xml:space="preserve">import </w:t>
+      </w:r>
+      <w:proofErr w:type="spellStart"/>
+      <w:proofErr w:type="gramStart"/>
+      <w:r>
+        <w:rPr>
+          <w:rFonts w:ascii="Courier New" w:hAnsi="Courier New" w:cs="Courier New"/>
+        </w:rPr>
+        <w:t>os</w:t>
+      </w:r>
+      <w:proofErr w:type="spellEnd"/>
+      <w:proofErr w:type="gramEnd"/>
     </w:p>
     <w:p>
       <w:pPr>
@@ -509,7 +874,71 @@
         <w:rPr>
           <w:rFonts w:ascii="Courier New" w:hAnsi="Courier New" w:cs="Courier New"/>
         </w:rPr>
-        <w:t>def replace_in_file(file_path, search_string, replace_string):</w:t>
+        <w:t xml:space="preserve">def </w:t>
+      </w:r>
+      <w:proofErr w:type="spellStart"/>
+      <w:r>
+        <w:rPr>
+          <w:rFonts w:ascii="Courier New" w:hAnsi="Courier New" w:cs="Courier New"/>
+        </w:rPr>
+        <w:t>replace_in_</w:t>
+      </w:r>
+      <w:proofErr w:type="gramStart"/>
+      <w:r>
+        <w:rPr>
+          <w:rFonts w:ascii="Courier New" w:hAnsi="Courier New" w:cs="Courier New"/>
+        </w:rPr>
+        <w:t>file</w:t>
+      </w:r>
+      <w:proofErr w:type="spellEnd"/>
+      <w:r>
+        <w:rPr>
+          <w:rFonts w:ascii="Courier New" w:hAnsi="Courier New" w:cs="Courier New"/>
+        </w:rPr>
+        <w:t>(</w:t>
+      </w:r>
+      <w:proofErr w:type="spellStart"/>
+      <w:proofErr w:type="gramEnd"/>
+      <w:r>
+        <w:rPr>
+          <w:rFonts w:ascii="Courier New" w:hAnsi="Courier New" w:cs="Courier New"/>
+        </w:rPr>
+        <w:t>file_path</w:t>
+      </w:r>
+      <w:proofErr w:type="spellEnd"/>
+      <w:r>
+        <w:rPr>
+          <w:rFonts w:ascii="Courier New" w:hAnsi="Courier New" w:cs="Courier New"/>
+        </w:rPr>
+        <w:t xml:space="preserve">, </w:t>
+      </w:r>
+      <w:proofErr w:type="spellStart"/>
+      <w:r>
+        <w:rPr>
+          <w:rFonts w:ascii="Courier New" w:hAnsi="Courier New" w:cs="Courier New"/>
+        </w:rPr>
+        <w:t>search_string</w:t>
+      </w:r>
+      <w:proofErr w:type="spellEnd"/>
+      <w:r>
+        <w:rPr>
+          <w:rFonts w:ascii="Courier New" w:hAnsi="Courier New" w:cs="Courier New"/>
+        </w:rPr>
+        <w:t xml:space="preserve">, </w:t>
+      </w:r>
+      <w:proofErr w:type="spellStart"/>
+      <w:r>
+        <w:rPr>
+          <w:rFonts w:ascii="Courier New" w:hAnsi="Courier New" w:cs="Courier New"/>
+        </w:rPr>
+        <w:t>replace_string</w:t>
+      </w:r>
+      <w:proofErr w:type="spellEnd"/>
+      <w:r>
+        <w:rPr>
+          <w:rFonts w:ascii="Courier New" w:hAnsi="Courier New" w:cs="Courier New"/>
+        </w:rPr>
+        <w:t>):</w:t>
       </w:r>
     </w:p>
     <w:p>
@@ -524,7 +953,29 @@
         <w:rPr>
           <w:rFonts w:ascii="Courier New" w:hAnsi="Courier New" w:cs="Courier New"/>
         </w:rPr>
-        <w:t xml:space="preserve">    with open(file_path, 'r', encoding='utf-8') as file:</w:t>
+        <w:t xml:space="preserve">    with </w:t>
+      </w:r>
+      <w:proofErr w:type="gramStart"/>
+      <w:r>
+        <w:rPr>
+          <w:rFonts w:ascii="Courier New" w:hAnsi="Courier New" w:cs="Courier New"/>
+        </w:rPr>
+        <w:t>open(</w:t>
+      </w:r>
+      <w:proofErr w:type="spellStart"/>
+      <w:proofErr w:type="gramEnd"/>
+      <w:r>
+        <w:rPr>
+          <w:rFonts w:ascii="Courier New" w:hAnsi="Courier New" w:cs="Courier New"/>
+        </w:rPr>
+        <w:t>file_path</w:t>
+      </w:r>
+      <w:proofErr w:type="spellEnd"/>
+      <w:r>
+        <w:rPr>
+          <w:rFonts w:ascii="Courier New" w:hAnsi="Courier New" w:cs="Courier New"/>
+        </w:rPr>
+        <w:t>, 'r', encoding='utf-8') as file:</w:t>
       </w:r>
     </w:p>
     <w:p>
@@ -539,7 +990,37 @@
         <w:rPr>
           <w:rFonts w:ascii="Courier New" w:hAnsi="Courier New" w:cs="Courier New"/>
         </w:rPr>
-        <w:t xml:space="preserve">        file_contents = file.read()</w:t>
+        <w:t xml:space="preserve">        </w:t>
+      </w:r>
+      <w:proofErr w:type="spellStart"/>
+      <w:r>
+        <w:rPr>
+          <w:rFonts w:ascii="Courier New" w:hAnsi="Courier New" w:cs="Courier New"/>
+        </w:rPr>
+        <w:t>file_contents</w:t>
+      </w:r>
+      <w:proofErr w:type="spellEnd"/>
+      <w:r>
+        <w:rPr>
+          <w:rFonts w:ascii="Courier New" w:hAnsi="Courier New" w:cs="Courier New"/>
+        </w:rPr>
+        <w:t xml:space="preserve"> = </w:t>
+      </w:r>
+      <w:proofErr w:type="spellStart"/>
+      <w:proofErr w:type="gramStart"/>
+      <w:r>
+        <w:rPr>
+          <w:rFonts w:ascii="Courier New" w:hAnsi="Courier New" w:cs="Courier New"/>
+        </w:rPr>
+        <w:t>file.read</w:t>
+      </w:r>
+      <w:proofErr w:type="spellEnd"/>
+      <w:proofErr w:type="gramEnd"/>
+      <w:r>
+        <w:rPr>
+          <w:rFonts w:ascii="Courier New" w:hAnsi="Courier New" w:cs="Courier New"/>
+        </w:rPr>
+        <w:t>()</w:t>
       </w:r>
     </w:p>
     <w:p>
@@ -569,7 +1050,71 @@
         <w:rPr>
           <w:rFonts w:ascii="Courier New" w:hAnsi="Courier New" w:cs="Courier New"/>
         </w:rPr>
-        <w:t xml:space="preserve">    file_contents = file_contents.replace(search_string, replace_string)</w:t>
+        <w:t xml:space="preserve">    </w:t>
+      </w:r>
+      <w:proofErr w:type="spellStart"/>
+      <w:r>
+        <w:rPr>
+          <w:rFonts w:ascii="Courier New" w:hAnsi="Courier New" w:cs="Courier New"/>
+        </w:rPr>
+        <w:t>file_contents</w:t>
+      </w:r>
+      <w:proofErr w:type="spellEnd"/>
+      <w:r>
+        <w:rPr>
+          <w:rFonts w:ascii="Courier New" w:hAnsi="Courier New" w:cs="Courier New"/>
+        </w:rPr>
+        <w:t xml:space="preserve"> = </w:t>
+      </w:r>
+      <w:proofErr w:type="spellStart"/>
+      <w:r>
+        <w:rPr>
+          <w:rFonts w:ascii="Courier New" w:hAnsi="Courier New" w:cs="Courier New"/>
+        </w:rPr>
+        <w:t>file_</w:t>
+      </w:r>
+      <w:proofErr w:type="gramStart"/>
+      <w:r>
+        <w:rPr>
+          <w:rFonts w:ascii="Courier New" w:hAnsi="Courier New" w:cs="Courier New"/>
+        </w:rPr>
+        <w:t>contents.replace</w:t>
+      </w:r>
+      <w:proofErr w:type="spellEnd"/>
+      <w:proofErr w:type="gramEnd"/>
+      <w:r>
+        <w:rPr>
+          <w:rFonts w:ascii="Courier New" w:hAnsi="Courier New" w:cs="Courier New"/>
+        </w:rPr>
+        <w:t>(</w:t>
+      </w:r>
+      <w:proofErr w:type="spellStart"/>
+      <w:r>
+        <w:rPr>
+          <w:rFonts w:ascii="Courier New" w:hAnsi="Courier New" w:cs="Courier New"/>
+        </w:rPr>
+        <w:t>search_string</w:t>
+      </w:r>
+      <w:proofErr w:type="spellEnd"/>
+      <w:r>
+        <w:rPr>
+          <w:rFonts w:ascii="Courier New" w:hAnsi="Courier New" w:cs="Courier New"/>
+        </w:rPr>
+        <w:t xml:space="preserve">, </w:t>
+      </w:r>
+      <w:proofErr w:type="spellStart"/>
+      <w:r>
+        <w:rPr>
+          <w:rFonts w:ascii="Courier New" w:hAnsi="Courier New" w:cs="Courier New"/>
+        </w:rPr>
+        <w:t>replace_string</w:t>
+      </w:r>
+      <w:proofErr w:type="spellEnd"/>
+      <w:r>
+        <w:rPr>
+          <w:rFonts w:ascii="Courier New" w:hAnsi="Courier New" w:cs="Courier New"/>
+        </w:rPr>
+        <w:t>)</w:t>
       </w:r>
     </w:p>
     <w:p>
@@ -599,7 +1144,29 @@
         <w:rPr>
           <w:rFonts w:ascii="Courier New" w:hAnsi="Courier New" w:cs="Courier New"/>
         </w:rPr>
-        <w:t xml:space="preserve">    with open(file_path, 'w', encoding='utf-8') as file:</w:t>
+        <w:t xml:space="preserve">    with </w:t>
+      </w:r>
+      <w:proofErr w:type="gramStart"/>
+      <w:r>
+        <w:rPr>
+          <w:rFonts w:ascii="Courier New" w:hAnsi="Courier New" w:cs="Courier New"/>
+        </w:rPr>
+        <w:t>open(</w:t>
+      </w:r>
+      <w:proofErr w:type="spellStart"/>
+      <w:proofErr w:type="gramEnd"/>
+      <w:r>
+        <w:rPr>
+          <w:rFonts w:ascii="Courier New" w:hAnsi="Courier New" w:cs="Courier New"/>
+        </w:rPr>
+        <w:t>file_path</w:t>
+      </w:r>
+      <w:proofErr w:type="spellEnd"/>
+      <w:r>
+        <w:rPr>
+          <w:rFonts w:ascii="Courier New" w:hAnsi="Courier New" w:cs="Courier New"/>
+        </w:rPr>
+        <w:t>, 'w', encoding='utf-8') as file:</w:t>
       </w:r>
     </w:p>
     <w:p>
@@ -614,7 +1181,37 @@
         <w:rPr>
           <w:rFonts w:ascii="Courier New" w:hAnsi="Courier New" w:cs="Courier New"/>
         </w:rPr>
-        <w:t xml:space="preserve">        file.write(file_contents)</w:t>
+        <w:t xml:space="preserve">        </w:t>
+      </w:r>
+      <w:proofErr w:type="spellStart"/>
+      <w:proofErr w:type="gramStart"/>
+      <w:r>
+        <w:rPr>
+          <w:rFonts w:ascii="Courier New" w:hAnsi="Courier New" w:cs="Courier New"/>
+        </w:rPr>
+        <w:t>file.write</w:t>
+      </w:r>
+      <w:proofErr w:type="spellEnd"/>
+      <w:proofErr w:type="gramEnd"/>
+      <w:r>
+        <w:rPr>
+          <w:rFonts w:ascii="Courier New" w:hAnsi="Courier New" w:cs="Courier New"/>
+        </w:rPr>
+        <w:t>(</w:t>
+      </w:r>
+      <w:proofErr w:type="spellStart"/>
+      <w:r>
+        <w:rPr>
+          <w:rFonts w:ascii="Courier New" w:hAnsi="Courier New" w:cs="Courier New"/>
+        </w:rPr>
+        <w:t>file_contents</w:t>
+      </w:r>
+      <w:proofErr w:type="spellEnd"/>
+      <w:r>
+        <w:rPr>
+          <w:rFonts w:ascii="Courier New" w:hAnsi="Courier New" w:cs="Courier New"/>
+        </w:rPr>
+        <w:t>)</w:t>
       </w:r>
     </w:p>
     <w:p>
@@ -638,7 +1235,21 @@
         <w:rPr>
           <w:rFonts w:ascii="Courier New" w:hAnsi="Courier New" w:cs="Courier New"/>
         </w:rPr>
-        <w:t>def main():</w:t>
+        <w:t xml:space="preserve">def </w:t>
+      </w:r>
+      <w:proofErr w:type="gramStart"/>
+      <w:r>
+        <w:rPr>
+          <w:rFonts w:ascii="Courier New" w:hAnsi="Courier New" w:cs="Courier New"/>
+        </w:rPr>
+        <w:t>main(</w:t>
+      </w:r>
+      <w:proofErr w:type="gramEnd"/>
+      <w:r>
+        <w:rPr>
+          <w:rFonts w:ascii="Courier New" w:hAnsi="Courier New" w:cs="Courier New"/>
+        </w:rPr>
+        <w:t>):</w:t>
       </w:r>
     </w:p>
     <w:p>
@@ -653,7 +1264,49 @@
         <w:rPr>
           <w:rFonts w:ascii="Courier New" w:hAnsi="Courier New" w:cs="Courier New"/>
         </w:rPr>
-        <w:t xml:space="preserve">    root_dir = input("Enter the root directory path to search for .vcxproj files: ")</w:t>
+        <w:t xml:space="preserve">    </w:t>
+      </w:r>
+      <w:proofErr w:type="spellStart"/>
+      <w:r>
+        <w:rPr>
+          <w:rFonts w:ascii="Courier New" w:hAnsi="Courier New" w:cs="Courier New"/>
+        </w:rPr>
+        <w:t>root_dir</w:t>
+      </w:r>
+      <w:proofErr w:type="spellEnd"/>
+      <w:r>
+        <w:rPr>
+          <w:rFonts w:ascii="Courier New" w:hAnsi="Courier New" w:cs="Courier New"/>
+        </w:rPr>
+        <w:t xml:space="preserve"> = </w:t>
+      </w:r>
+      <w:proofErr w:type="gramStart"/>
+      <w:r>
+        <w:rPr>
+          <w:rFonts w:ascii="Courier New" w:hAnsi="Courier New" w:cs="Courier New"/>
+        </w:rPr>
+        <w:t>input(</w:t>
+      </w:r>
+      <w:proofErr w:type="gramEnd"/>
+      <w:r>
+        <w:rPr>
+          <w:rFonts w:ascii="Courier New" w:hAnsi="Courier New" w:cs="Courier New"/>
+        </w:rPr>
+        <w:t>"Enter the root directory path to search for .</w:t>
+      </w:r>
+      <w:proofErr w:type="spellStart"/>
+      <w:r>
+        <w:rPr>
+          <w:rFonts w:ascii="Courier New" w:hAnsi="Courier New" w:cs="Courier New"/>
+        </w:rPr>
+        <w:t>vcxproj</w:t>
+      </w:r>
+      <w:proofErr w:type="spellEnd"/>
+      <w:r>
+        <w:rPr>
+          <w:rFonts w:ascii="Courier New" w:hAnsi="Courier New" w:cs="Courier New"/>
+        </w:rPr>
+        <w:t xml:space="preserve"> files: ")</w:t>
       </w:r>
     </w:p>
     <w:p>
@@ -692,7 +1345,65 @@
         <w:rPr>
           <w:rFonts w:ascii="Courier New" w:hAnsi="Courier New" w:cs="Courier New"/>
         </w:rPr>
-        <w:t xml:space="preserve">    for dirpath, dirnames, filenames in os.walk(root_dir):</w:t>
+        <w:t xml:space="preserve">    for </w:t>
+      </w:r>
+      <w:proofErr w:type="spellStart"/>
+      <w:r>
+        <w:rPr>
+          <w:rFonts w:ascii="Courier New" w:hAnsi="Courier New" w:cs="Courier New"/>
+        </w:rPr>
+        <w:t>dirpath</w:t>
+      </w:r>
+      <w:proofErr w:type="spellEnd"/>
+      <w:r>
+        <w:rPr>
+          <w:rFonts w:ascii="Courier New" w:hAnsi="Courier New" w:cs="Courier New"/>
+        </w:rPr>
+        <w:t xml:space="preserve">, </w:t>
+      </w:r>
+      <w:proofErr w:type="spellStart"/>
+      <w:r>
+        <w:rPr>
+          <w:rFonts w:ascii="Courier New" w:hAnsi="Courier New" w:cs="Courier New"/>
+        </w:rPr>
+        <w:t>dirnames</w:t>
+      </w:r>
+      <w:proofErr w:type="spellEnd"/>
+      <w:r>
+        <w:rPr>
+          <w:rFonts w:ascii="Courier New" w:hAnsi="Courier New" w:cs="Courier New"/>
+        </w:rPr>
+        <w:t xml:space="preserve">, filenames in </w:t>
+      </w:r>
+      <w:proofErr w:type="spellStart"/>
+      <w:proofErr w:type="gramStart"/>
+      <w:r>
+        <w:rPr>
+          <w:rFonts w:ascii="Courier New" w:hAnsi="Courier New" w:cs="Courier New"/>
+        </w:rPr>
+        <w:t>os.walk</w:t>
+      </w:r>
+      <w:proofErr w:type="spellEnd"/>
+      <w:proofErr w:type="gramEnd"/>
+      <w:r>
+        <w:rPr>
+          <w:rFonts w:ascii="Courier New" w:hAnsi="Courier New" w:cs="Courier New"/>
+        </w:rPr>
+        <w:t>(</w:t>
+      </w:r>
+      <w:proofErr w:type="spellStart"/>
+      <w:r>
+        <w:rPr>
+          <w:rFonts w:ascii="Courier New" w:hAnsi="Courier New" w:cs="Courier New"/>
+        </w:rPr>
+        <w:t>root_dir</w:t>
+      </w:r>
+      <w:proofErr w:type="spellEnd"/>
+      <w:r>
+        <w:rPr>
+          <w:rFonts w:ascii="Courier New" w:hAnsi="Courier New" w:cs="Courier New"/>
+        </w:rPr>
+        <w:t>):</w:t>
       </w:r>
     </w:p>
     <w:p>
@@ -722,7 +1433,38 @@
         <w:rPr>
           <w:rFonts w:ascii="Courier New" w:hAnsi="Courier New" w:cs="Courier New"/>
         </w:rPr>
-        <w:t xml:space="preserve">            if filename.endswith('.vcxproj'):</w:t>
+        <w:lastRenderedPageBreak/>
+        <w:t xml:space="preserve">            if </w:t>
+      </w:r>
+      <w:proofErr w:type="spellStart"/>
+      <w:proofErr w:type="gramStart"/>
+      <w:r>
+        <w:rPr>
+          <w:rFonts w:ascii="Courier New" w:hAnsi="Courier New" w:cs="Courier New"/>
+        </w:rPr>
+        <w:t>filename.endswith</w:t>
+      </w:r>
+      <w:proofErr w:type="spellEnd"/>
+      <w:proofErr w:type="gramEnd"/>
+      <w:r>
+        <w:rPr>
+          <w:rFonts w:ascii="Courier New" w:hAnsi="Courier New" w:cs="Courier New"/>
+        </w:rPr>
+        <w:t>('.</w:t>
+      </w:r>
+      <w:proofErr w:type="spellStart"/>
+      <w:r>
+        <w:rPr>
+          <w:rFonts w:ascii="Courier New" w:hAnsi="Courier New" w:cs="Courier New"/>
+        </w:rPr>
+        <w:t>vcxproj</w:t>
+      </w:r>
+      <w:proofErr w:type="spellEnd"/>
+      <w:r>
+        <w:rPr>
+          <w:rFonts w:ascii="Courier New" w:hAnsi="Courier New" w:cs="Courier New"/>
+        </w:rPr>
+        <w:t>'):</w:t>
       </w:r>
     </w:p>
     <w:p>
@@ -737,8 +1479,57 @@
         <w:rPr>
           <w:rFonts w:ascii="Courier New" w:hAnsi="Courier New" w:cs="Courier New"/>
         </w:rPr>
-        <w:lastRenderedPageBreak/>
-        <w:t xml:space="preserve">                full_path = os.path.join(dirpath, filename)</w:t>
+        <w:t xml:space="preserve">                </w:t>
+      </w:r>
+      <w:proofErr w:type="spellStart"/>
+      <w:r>
+        <w:rPr>
+          <w:rFonts w:ascii="Courier New" w:hAnsi="Courier New" w:cs="Courier New"/>
+        </w:rPr>
+        <w:t>full_path</w:t>
+      </w:r>
+      <w:proofErr w:type="spellEnd"/>
+      <w:r>
+        <w:rPr>
+          <w:rFonts w:ascii="Courier New" w:hAnsi="Courier New" w:cs="Courier New"/>
+        </w:rPr>
+        <w:t xml:space="preserve"> = </w:t>
+      </w:r>
+      <w:proofErr w:type="spellStart"/>
+      <w:proofErr w:type="gramStart"/>
+      <w:r>
+        <w:rPr>
+          <w:rFonts w:ascii="Courier New" w:hAnsi="Courier New" w:cs="Courier New"/>
+        </w:rPr>
+        <w:t>os.path</w:t>
+      </w:r>
+      <w:proofErr w:type="gramEnd"/>
+      <w:r>
+        <w:rPr>
+          <w:rFonts w:ascii="Courier New" w:hAnsi="Courier New" w:cs="Courier New"/>
+        </w:rPr>
+        <w:t>.join</w:t>
+      </w:r>
+      <w:proofErr w:type="spellEnd"/>
+      <w:r>
+        <w:rPr>
+          <w:rFonts w:ascii="Courier New" w:hAnsi="Courier New" w:cs="Courier New"/>
+        </w:rPr>
+        <w:t>(</w:t>
+      </w:r>
+      <w:proofErr w:type="spellStart"/>
+      <w:r>
+        <w:rPr>
+          <w:rFonts w:ascii="Courier New" w:hAnsi="Courier New" w:cs="Courier New"/>
+        </w:rPr>
+        <w:t>dirpath</w:t>
+      </w:r>
+      <w:proofErr w:type="spellEnd"/>
+      <w:r>
+        <w:rPr>
+          <w:rFonts w:ascii="Courier New" w:hAnsi="Courier New" w:cs="Courier New"/>
+        </w:rPr>
+        <w:t>, filename)</w:t>
       </w:r>
     </w:p>
     <w:p>
@@ -753,7 +1544,43 @@
         <w:rPr>
           <w:rFonts w:ascii="Courier New" w:hAnsi="Courier New" w:cs="Courier New"/>
         </w:rPr>
-        <w:t xml:space="preserve">                print(f"Processing: {full_path}")</w:t>
+        <w:t xml:space="preserve">                </w:t>
+      </w:r>
+      <w:proofErr w:type="gramStart"/>
+      <w:r>
+        <w:rPr>
+          <w:rFonts w:ascii="Courier New" w:hAnsi="Courier New" w:cs="Courier New"/>
+        </w:rPr>
+        <w:t>print(</w:t>
+      </w:r>
+      <w:proofErr w:type="spellStart"/>
+      <w:proofErr w:type="gramEnd"/>
+      <w:r>
+        <w:rPr>
+          <w:rFonts w:ascii="Courier New" w:hAnsi="Courier New" w:cs="Courier New"/>
+        </w:rPr>
+        <w:t>f"Processing</w:t>
+      </w:r>
+      <w:proofErr w:type="spellEnd"/>
+      <w:r>
+        <w:rPr>
+          <w:rFonts w:ascii="Courier New" w:hAnsi="Courier New" w:cs="Courier New"/>
+        </w:rPr>
+        <w:t>: {</w:t>
+      </w:r>
+      <w:proofErr w:type="spellStart"/>
+      <w:r>
+        <w:rPr>
+          <w:rFonts w:ascii="Courier New" w:hAnsi="Courier New" w:cs="Courier New"/>
+        </w:rPr>
+        <w:t>full_path</w:t>
+      </w:r>
+      <w:proofErr w:type="spellEnd"/>
+      <w:r>
+        <w:rPr>
+          <w:rFonts w:ascii="Courier New" w:hAnsi="Courier New" w:cs="Courier New"/>
+        </w:rPr>
+        <w:t>}")</w:t>
       </w:r>
     </w:p>
     <w:p>
@@ -768,7 +1595,43 @@
         <w:rPr>
           <w:rFonts w:ascii="Courier New" w:hAnsi="Courier New" w:cs="Courier New"/>
         </w:rPr>
-        <w:t xml:space="preserve">                replace_in_file(full_path, '11.6', '11.7')</w:t>
+        <w:t xml:space="preserve">                </w:t>
+      </w:r>
+      <w:proofErr w:type="spellStart"/>
+      <w:r>
+        <w:rPr>
+          <w:rFonts w:ascii="Courier New" w:hAnsi="Courier New" w:cs="Courier New"/>
+        </w:rPr>
+        <w:t>replace_in_</w:t>
+      </w:r>
+      <w:proofErr w:type="gramStart"/>
+      <w:r>
+        <w:rPr>
+          <w:rFonts w:ascii="Courier New" w:hAnsi="Courier New" w:cs="Courier New"/>
+        </w:rPr>
+        <w:t>file</w:t>
+      </w:r>
+      <w:proofErr w:type="spellEnd"/>
+      <w:r>
+        <w:rPr>
+          <w:rFonts w:ascii="Courier New" w:hAnsi="Courier New" w:cs="Courier New"/>
+        </w:rPr>
+        <w:t>(</w:t>
+      </w:r>
+      <w:proofErr w:type="spellStart"/>
+      <w:proofErr w:type="gramEnd"/>
+      <w:r>
+        <w:rPr>
+          <w:rFonts w:ascii="Courier New" w:hAnsi="Courier New" w:cs="Courier New"/>
+        </w:rPr>
+        <w:t>full_path</w:t>
+      </w:r>
+      <w:proofErr w:type="spellEnd"/>
+      <w:r>
+        <w:rPr>
+          <w:rFonts w:ascii="Courier New" w:hAnsi="Courier New" w:cs="Courier New"/>
+        </w:rPr>
+        <w:t>, '11.6', '11.7')</w:t>
       </w:r>
     </w:p>
     <w:p>
@@ -792,7 +1655,21 @@
         <w:rPr>
           <w:rFonts w:ascii="Courier New" w:hAnsi="Courier New" w:cs="Courier New"/>
         </w:rPr>
-        <w:t xml:space="preserve">    print("Replacement complete.")</w:t>
+        <w:t xml:space="preserve">    </w:t>
+      </w:r>
+      <w:proofErr w:type="gramStart"/>
+      <w:r>
+        <w:rPr>
+          <w:rFonts w:ascii="Courier New" w:hAnsi="Courier New" w:cs="Courier New"/>
+        </w:rPr>
+        <w:t>print(</w:t>
+      </w:r>
+      <w:proofErr w:type="gramEnd"/>
+      <w:r>
+        <w:rPr>
+          <w:rFonts w:ascii="Courier New" w:hAnsi="Courier New" w:cs="Courier New"/>
+        </w:rPr>
+        <w:t>"Replacement complete.")</w:t>
       </w:r>
     </w:p>
     <w:p>
@@ -828,7 +1705,21 @@
         <w:rPr>
           <w:rFonts w:ascii="Courier New" w:hAnsi="Courier New" w:cs="Courier New"/>
         </w:rPr>
-        <w:t xml:space="preserve">    main()</w:t>
+        <w:t xml:space="preserve">    </w:t>
+      </w:r>
+      <w:proofErr w:type="gramStart"/>
+      <w:r>
+        <w:rPr>
+          <w:rFonts w:ascii="Courier New" w:hAnsi="Courier New" w:cs="Courier New"/>
+        </w:rPr>
+        <w:t>main(</w:t>
+      </w:r>
+      <w:proofErr w:type="gramEnd"/>
+      <w:r>
+        <w:rPr>
+          <w:rFonts w:ascii="Courier New" w:hAnsi="Courier New" w:cs="Courier New"/>
+        </w:rPr>
+        <w:t>)</w:t>
       </w:r>
     </w:p>
     <w:p>
@@ -848,8 +1739,21 @@
         <w:t>R</w:t>
       </w:r>
       <w:r>
-        <w:t>un script using python 3 in the cuda-samples directory</w:t>
-      </w:r>
+        <w:t xml:space="preserve">un script using python 3 in the </w:t>
+      </w:r>
+      <w:proofErr w:type="spellStart"/>
+      <w:r>
+        <w:t>cuda</w:t>
+      </w:r>
+      <w:proofErr w:type="spellEnd"/>
+      <w:r>
+        <w:t xml:space="preserve">-samples </w:t>
+      </w:r>
+      <w:proofErr w:type="gramStart"/>
+      <w:r>
+        <w:t>directory</w:t>
+      </w:r>
+      <w:proofErr w:type="gramEnd"/>
     </w:p>
     <w:p>
       <w:pPr>
@@ -863,11 +1767,24 @@
         <w:t>O</w:t>
       </w:r>
       <w:r>
-        <w:t>pen cuda-samples solutions in Visual Studio Community 2019 and build</w:t>
-      </w:r>
-      <w:r>
-        <w:t xml:space="preserve"> and see if it works</w:t>
-      </w:r>
+        <w:t xml:space="preserve">pen </w:t>
+      </w:r>
+      <w:proofErr w:type="spellStart"/>
+      <w:r>
+        <w:t>cuda</w:t>
+      </w:r>
+      <w:proofErr w:type="spellEnd"/>
+      <w:r>
+        <w:t>-samples solutions in Visual Studio Community 2019 and build</w:t>
+      </w:r>
+      <w:r>
+        <w:t xml:space="preserve"> and see if it </w:t>
+      </w:r>
+      <w:proofErr w:type="gramStart"/>
+      <w:r>
+        <w:t>works</w:t>
+      </w:r>
+      <w:proofErr w:type="gramEnd"/>
     </w:p>
     <w:sectPr>
       <w:pgSz w:w="11906" w:h="16838"/>

</xml_diff>